<commit_message>
move files from task folder
</commit_message>
<xml_diff>
--- a/Week01/notes/5042018.docx
+++ b/Week01/notes/5042018.docx
@@ -35,12 +35,7 @@
       </w:r>
       <w:proofErr w:type="spellEnd"/>
       <w:r>
-        <w:t xml:space="preserve"> (unchecked: Does not require a try-catch block to run</w:t>
-      </w:r>
-      <w:bookmarkStart w:id="0" w:name="_GoBack"/>
-      <w:bookmarkEnd w:id="0"/>
-      <w:r>
-        <w:t>)</w:t>
+        <w:t xml:space="preserve"> (unchecked: Does not require a try-catch block to run)</w:t>
       </w:r>
     </w:p>
     <w:p>
@@ -133,6 +128,263 @@
         <w:t>OutOfMemory</w:t>
       </w:r>
       <w:proofErr w:type="spellEnd"/>
+    </w:p>
+    <w:p/>
+    <w:p>
+      <w:r>
+        <w:t>HTML5</w:t>
+      </w:r>
+    </w:p>
+    <w:p>
+      <w:r>
+        <w:t>HTML forms</w:t>
+      </w:r>
+    </w:p>
+    <w:p>
+      <w:r>
+        <w:t>HTML tags</w:t>
+      </w:r>
+    </w:p>
+    <w:p>
+      <w:r>
+        <w:t>CSS</w:t>
+      </w:r>
+    </w:p>
+    <w:p>
+      <w:r>
+        <w:t>CSS selectors</w:t>
+      </w:r>
+    </w:p>
+    <w:p>
+      <w:r>
+        <w:t>Inline, external, internal stylesheet</w:t>
+      </w:r>
+    </w:p>
+    <w:p>
+      <w:r>
+        <w:t>Bootstrap</w:t>
+      </w:r>
+    </w:p>
+    <w:p>
+      <w:pPr>
+        <w:pStyle w:val="ListParagraph"/>
+        <w:numPr>
+          <w:ilvl w:val="0"/>
+          <w:numId w:val="3"/>
+        </w:numPr>
+      </w:pPr>
+      <w:r>
+        <w:t>Grid</w:t>
+      </w:r>
+    </w:p>
+    <w:p>
+      <w:r>
+        <w:t>JavaScript</w:t>
+      </w:r>
+    </w:p>
+    <w:p>
+      <w:r>
+        <w:t>ECMAScript 6</w:t>
+      </w:r>
+    </w:p>
+    <w:p>
+      <w:r>
+        <w:t>Var, const</w:t>
+      </w:r>
+    </w:p>
+    <w:p>
+      <w:r>
+        <w:t>Closures</w:t>
+      </w:r>
+    </w:p>
+    <w:p>
+      <w:r>
+        <w:t>Prototypes</w:t>
+      </w:r>
+    </w:p>
+    <w:p>
+      <w:r>
+        <w:t>Inheritance</w:t>
+      </w:r>
+    </w:p>
+    <w:p>
+      <w:r>
+        <w:t>Data types</w:t>
+      </w:r>
+    </w:p>
+    <w:p>
+      <w:r>
+        <w:t>Hoisting</w:t>
+      </w:r>
+    </w:p>
+    <w:p>
+      <w:r>
+        <w:t>Events</w:t>
+      </w:r>
+    </w:p>
+    <w:p>
+      <w:r>
+        <w:t>Bubbling</w:t>
+      </w:r>
+    </w:p>
+    <w:p>
+      <w:r>
+        <w:t>Capturing</w:t>
+      </w:r>
+    </w:p>
+    <w:p>
+      <w:r>
+        <w:lastRenderedPageBreak/>
+        <w:t>Constructors</w:t>
+      </w:r>
+    </w:p>
+    <w:p>
+      <w:r>
+        <w:t>Type coercion</w:t>
+      </w:r>
+    </w:p>
+    <w:p>
+      <w:r>
+        <w:t>Callback function</w:t>
+      </w:r>
+    </w:p>
+    <w:p>
+      <w:r>
+        <w:t>Variable scope</w:t>
+      </w:r>
+    </w:p>
+    <w:p>
+      <w:r>
+        <w:t>Event listener</w:t>
+      </w:r>
+    </w:p>
+    <w:p>
+      <w:r>
+        <w:t>Json</w:t>
+      </w:r>
+    </w:p>
+    <w:p>
+      <w:r>
+        <w:t>Ajax</w:t>
+      </w:r>
+    </w:p>
+    <w:p>
+      <w:r>
+        <w:t>Get vs post</w:t>
+      </w:r>
+    </w:p>
+    <w:p>
+      <w:r>
+        <w:t>HTTP request object</w:t>
+      </w:r>
+    </w:p>
+    <w:p>
+      <w:r>
+        <w:t>Ready states</w:t>
+      </w:r>
+    </w:p>
+    <w:p>
+      <w:r>
+        <w:t>DOM selection and manipulation</w:t>
+      </w:r>
+    </w:p>
+    <w:p>
+      <w:r>
+        <w:t>Cancelling events (</w:t>
+      </w:r>
+      <w:proofErr w:type="spellStart"/>
+      <w:proofErr w:type="gramStart"/>
+      <w:r>
+        <w:t>event.stopPropagation</w:t>
+      </w:r>
+      <w:proofErr w:type="spellEnd"/>
+      <w:proofErr w:type="gramEnd"/>
+      <w:r>
+        <w:t>)</w:t>
+      </w:r>
+    </w:p>
+    <w:p>
+      <w:r>
+        <w:t>XML</w:t>
+      </w:r>
+    </w:p>
+    <w:p>
+      <w:r>
+        <w:t>XML schema</w:t>
+      </w:r>
+    </w:p>
+    <w:p>
+      <w:r>
+        <w:t>XML namespace</w:t>
+      </w:r>
+    </w:p>
+    <w:p>
+      <w:r>
+        <w:t>DTD &amp; XSD (</w:t>
+      </w:r>
+      <w:proofErr w:type="spellStart"/>
+      <w:r>
+        <w:t>well formed</w:t>
+      </w:r>
+      <w:proofErr w:type="spellEnd"/>
+      <w:r>
+        <w:t xml:space="preserve"> valid)</w:t>
+      </w:r>
+    </w:p>
+    <w:p>
+      <w:r>
+        <w:t>Java</w:t>
+      </w:r>
+    </w:p>
+    <w:p>
+      <w:pPr>
+        <w:pStyle w:val="ListParagraph"/>
+        <w:numPr>
+          <w:ilvl w:val="0"/>
+          <w:numId w:val="3"/>
+        </w:numPr>
+      </w:pPr>
+      <w:r>
+        <w:t>Access modifiers</w:t>
+      </w:r>
+    </w:p>
+    <w:p>
+      <w:pPr>
+        <w:pStyle w:val="ListParagraph"/>
+        <w:numPr>
+          <w:ilvl w:val="0"/>
+          <w:numId w:val="3"/>
+        </w:numPr>
+      </w:pPr>
+      <w:r>
+        <w:t>Scopes</w:t>
+      </w:r>
+    </w:p>
+    <w:p>
+      <w:pPr>
+        <w:pStyle w:val="ListParagraph"/>
+        <w:numPr>
+          <w:ilvl w:val="0"/>
+          <w:numId w:val="3"/>
+        </w:numPr>
+      </w:pPr>
+      <w:r>
+        <w:t>Class/ object</w:t>
+      </w:r>
+    </w:p>
+    <w:p>
+      <w:pPr>
+        <w:pStyle w:val="ListParagraph"/>
+        <w:numPr>
+          <w:ilvl w:val="0"/>
+          <w:numId w:val="3"/>
+        </w:numPr>
+      </w:pPr>
+      <w:r>
+        <w:t>Exceptions</w:t>
+      </w:r>
+      <w:bookmarkStart w:id="0" w:name="_GoBack"/>
+      <w:bookmarkEnd w:id="0"/>
     </w:p>
     <w:sectPr>
       <w:pgSz w:w="12240" w:h="15840"/>
@@ -260,6 +512,118 @@
     </w:lvl>
   </w:abstractNum>
   <w:abstractNum w:abstractNumId="1" w15:restartNumberingAfterBreak="0">
+    <w:nsid w:val="683E4E5F"/>
+    <w:multiLevelType w:val="hybridMultilevel"/>
+    <w:tmpl w:val="7F80BF46"/>
+    <w:lvl w:ilvl="0" w:tplc="0F429F64">
+      <w:numFmt w:val="bullet"/>
+      <w:lvlText w:val="-"/>
+      <w:lvlJc w:val="left"/>
+      <w:pPr>
+        <w:ind w:left="720" w:hanging="360"/>
+      </w:pPr>
+      <w:rPr>
+        <w:rFonts w:ascii="Calibri" w:eastAsiaTheme="minorHAnsi" w:hAnsi="Calibri" w:cs="Calibri" w:hint="default"/>
+      </w:rPr>
+    </w:lvl>
+    <w:lvl w:ilvl="1" w:tplc="04090003" w:tentative="1">
+      <w:start w:val="1"/>
+      <w:numFmt w:val="bullet"/>
+      <w:lvlText w:val="o"/>
+      <w:lvlJc w:val="left"/>
+      <w:pPr>
+        <w:ind w:left="1440" w:hanging="360"/>
+      </w:pPr>
+      <w:rPr>
+        <w:rFonts w:ascii="Courier New" w:hAnsi="Courier New" w:cs="Courier New" w:hint="default"/>
+      </w:rPr>
+    </w:lvl>
+    <w:lvl w:ilvl="2" w:tplc="04090005" w:tentative="1">
+      <w:start w:val="1"/>
+      <w:numFmt w:val="bullet"/>
+      <w:lvlText w:val=""/>
+      <w:lvlJc w:val="left"/>
+      <w:pPr>
+        <w:ind w:left="2160" w:hanging="360"/>
+      </w:pPr>
+      <w:rPr>
+        <w:rFonts w:ascii="Wingdings" w:hAnsi="Wingdings" w:hint="default"/>
+      </w:rPr>
+    </w:lvl>
+    <w:lvl w:ilvl="3" w:tplc="04090001" w:tentative="1">
+      <w:start w:val="1"/>
+      <w:numFmt w:val="bullet"/>
+      <w:lvlText w:val=""/>
+      <w:lvlJc w:val="left"/>
+      <w:pPr>
+        <w:ind w:left="2880" w:hanging="360"/>
+      </w:pPr>
+      <w:rPr>
+        <w:rFonts w:ascii="Symbol" w:hAnsi="Symbol" w:hint="default"/>
+      </w:rPr>
+    </w:lvl>
+    <w:lvl w:ilvl="4" w:tplc="04090003" w:tentative="1">
+      <w:start w:val="1"/>
+      <w:numFmt w:val="bullet"/>
+      <w:lvlText w:val="o"/>
+      <w:lvlJc w:val="left"/>
+      <w:pPr>
+        <w:ind w:left="3600" w:hanging="360"/>
+      </w:pPr>
+      <w:rPr>
+        <w:rFonts w:ascii="Courier New" w:hAnsi="Courier New" w:cs="Courier New" w:hint="default"/>
+      </w:rPr>
+    </w:lvl>
+    <w:lvl w:ilvl="5" w:tplc="04090005" w:tentative="1">
+      <w:start w:val="1"/>
+      <w:numFmt w:val="bullet"/>
+      <w:lvlText w:val=""/>
+      <w:lvlJc w:val="left"/>
+      <w:pPr>
+        <w:ind w:left="4320" w:hanging="360"/>
+      </w:pPr>
+      <w:rPr>
+        <w:rFonts w:ascii="Wingdings" w:hAnsi="Wingdings" w:hint="default"/>
+      </w:rPr>
+    </w:lvl>
+    <w:lvl w:ilvl="6" w:tplc="04090001" w:tentative="1">
+      <w:start w:val="1"/>
+      <w:numFmt w:val="bullet"/>
+      <w:lvlText w:val=""/>
+      <w:lvlJc w:val="left"/>
+      <w:pPr>
+        <w:ind w:left="5040" w:hanging="360"/>
+      </w:pPr>
+      <w:rPr>
+        <w:rFonts w:ascii="Symbol" w:hAnsi="Symbol" w:hint="default"/>
+      </w:rPr>
+    </w:lvl>
+    <w:lvl w:ilvl="7" w:tplc="04090003" w:tentative="1">
+      <w:start w:val="1"/>
+      <w:numFmt w:val="bullet"/>
+      <w:lvlText w:val="o"/>
+      <w:lvlJc w:val="left"/>
+      <w:pPr>
+        <w:ind w:left="5760" w:hanging="360"/>
+      </w:pPr>
+      <w:rPr>
+        <w:rFonts w:ascii="Courier New" w:hAnsi="Courier New" w:cs="Courier New" w:hint="default"/>
+      </w:rPr>
+    </w:lvl>
+    <w:lvl w:ilvl="8" w:tplc="04090005" w:tentative="1">
+      <w:start w:val="1"/>
+      <w:numFmt w:val="bullet"/>
+      <w:lvlText w:val=""/>
+      <w:lvlJc w:val="left"/>
+      <w:pPr>
+        <w:ind w:left="6480" w:hanging="360"/>
+      </w:pPr>
+      <w:rPr>
+        <w:rFonts w:ascii="Wingdings" w:hAnsi="Wingdings" w:hint="default"/>
+      </w:rPr>
+    </w:lvl>
+  </w:abstractNum>
+  <w:abstractNum w:abstractNumId="2" w15:restartNumberingAfterBreak="0">
     <w:nsid w:val="7CD70C9F"/>
     <w:multiLevelType w:val="hybridMultilevel"/>
     <w:tmpl w:val="DA126E26"/>
@@ -376,6 +740,9 @@
     <w:abstractNumId w:val="0"/>
   </w:num>
   <w:num w:numId="2">
+    <w:abstractNumId w:val="2"/>
+  </w:num>
+  <w:num w:numId="3">
     <w:abstractNumId w:val="1"/>
   </w:num>
 </w:numbering>

</xml_diff>